<commit_message>
Changes for Week1 for images
Changes with week1 incorporation for Image & Image notebook changes.
</commit_message>
<xml_diff>
--- a/documentation/week1/Week 1.docx
+++ b/documentation/week1/Week 1.docx
@@ -271,7 +271,13 @@
         <w:spacing w:line="360" w:lineRule="auto"/>
       </w:pPr>
       <w:r>
-        <w:t>Ratio (Continuous): Age, Flight Distance, Departure Delay, Arrival Delay.</w:t>
+        <w:t>Ratio (Continuous): Age, Flight Distance</w:t>
+      </w:r>
+      <w:r>
+        <w:t>.</w:t>
+      </w:r>
+      <w:r>
+        <w:t xml:space="preserve"> </w:t>
       </w:r>
     </w:p>
     <w:p>
@@ -284,7 +290,82 @@
         <w:spacing w:line="360" w:lineRule="auto"/>
       </w:pPr>
       <w:r>
-        <w:t>Ordinal: Departure and Arrival Time Convenience, Ease of Online Booking, Check-in Service, Online Boarding, Gate Location, On-board Service, Seat Comfort, Leg Room Service, Cleanliness, Food and Drink, In-flight Service, In-flight Wifi Service, In-flight Entertainment, Baggage Handling, Satisfaction.</w:t>
+        <w:t xml:space="preserve">Interval (no true Zero): </w:t>
+      </w:r>
+      <w:r>
+        <w:t>Departure Delay, Arrival Delay.</w:t>
+      </w:r>
+    </w:p>
+    <w:p>
+      <w:pPr>
+        <w:pStyle w:val="ListParagraph"/>
+        <w:numPr>
+          <w:ilvl w:val="0"/>
+          <w:numId w:val="3"/>
+        </w:numPr>
+        <w:spacing w:line="360" w:lineRule="auto"/>
+      </w:pPr>
+      <w:r>
+        <w:t xml:space="preserve">Ordinal: Departure and Arrival Time Convenience, Ease of Online Booking, Check-in Service, Online Boarding, Gate Location, On-board Service, Seat Comfort, Leg Room Service, Cleanliness, Food and Drink, In-flight Service, In-flight </w:t>
+      </w:r>
+      <w:proofErr w:type="spellStart"/>
+      <w:r>
+        <w:t>Wifi</w:t>
+      </w:r>
+      <w:proofErr w:type="spellEnd"/>
+      <w:r>
+        <w:t xml:space="preserve"> Service, In-flight Entertainment, Baggage Handling, Satisfaction.</w:t>
+      </w:r>
+    </w:p>
+    <w:p>
+      <w:pPr>
+        <w:spacing w:line="360" w:lineRule="auto"/>
+        <w:ind w:left="360"/>
+      </w:pPr>
+      <w:r>
+        <w:t xml:space="preserve">For dataset 3: </w:t>
+      </w:r>
+      <w:r>
+        <w:t>(Image Dataset)</w:t>
+      </w:r>
+    </w:p>
+    <w:p>
+      <w:pPr>
+        <w:pStyle w:val="ListParagraph"/>
+        <w:numPr>
+          <w:ilvl w:val="0"/>
+          <w:numId w:val="4"/>
+        </w:numPr>
+        <w:spacing w:line="360" w:lineRule="auto"/>
+      </w:pPr>
+      <w:r>
+        <w:t>The image dataset contains two folders as train &amp; validate</w:t>
+      </w:r>
+    </w:p>
+    <w:p>
+      <w:pPr>
+        <w:pStyle w:val="ListParagraph"/>
+        <w:numPr>
+          <w:ilvl w:val="0"/>
+          <w:numId w:val="4"/>
+        </w:numPr>
+        <w:spacing w:line="360" w:lineRule="auto"/>
+      </w:pPr>
+      <w:r>
+        <w:t>Each dataset contains 7 classes: Angry, Happy, sad, fear, disgust, neutral &amp; Surprised</w:t>
+      </w:r>
+    </w:p>
+    <w:p>
+      <w:pPr>
+        <w:pStyle w:val="ListParagraph"/>
+        <w:numPr>
+          <w:ilvl w:val="0"/>
+          <w:numId w:val="4"/>
+        </w:numPr>
+        <w:spacing w:line="360" w:lineRule="auto"/>
+      </w:pPr>
+      <w:r>
+        <w:t xml:space="preserve">The data is read from its respective folders and training and validation has to be performed respectively. </w:t>
       </w:r>
     </w:p>
     <w:p>
@@ -303,6 +384,7 @@
           <w:sz w:val="28"/>
           <w:szCs w:val="28"/>
         </w:rPr>
+        <w:lastRenderedPageBreak/>
         <w:t>References</w:t>
       </w:r>
     </w:p>
@@ -381,7 +463,6 @@
           <w:sz w:val="28"/>
           <w:szCs w:val="28"/>
         </w:rPr>
-        <w:lastRenderedPageBreak/>
         <w:t>Next Steps</w:t>
       </w:r>
     </w:p>
@@ -749,6 +830,119 @@
     </w:lvl>
   </w:abstractNum>
   <w:abstractNum w:abstractNumId="2" w15:restartNumberingAfterBreak="0">
+    <w:nsid w:val="6C861496"/>
+    <w:multiLevelType w:val="hybridMultilevel"/>
+    <w:tmpl w:val="E72AF31C"/>
+    <w:lvl w:ilvl="0" w:tplc="04090001">
+      <w:start w:val="1"/>
+      <w:numFmt w:val="bullet"/>
+      <w:lvlText w:val=""/>
+      <w:lvlJc w:val="left"/>
+      <w:pPr>
+        <w:ind w:left="1080" w:hanging="360"/>
+      </w:pPr>
+      <w:rPr>
+        <w:rFonts w:ascii="Symbol" w:hAnsi="Symbol" w:hint="default"/>
+      </w:rPr>
+    </w:lvl>
+    <w:lvl w:ilvl="1" w:tplc="04090003" w:tentative="1">
+      <w:start w:val="1"/>
+      <w:numFmt w:val="bullet"/>
+      <w:lvlText w:val="o"/>
+      <w:lvlJc w:val="left"/>
+      <w:pPr>
+        <w:ind w:left="1800" w:hanging="360"/>
+      </w:pPr>
+      <w:rPr>
+        <w:rFonts w:ascii="Courier New" w:hAnsi="Courier New" w:cs="Courier New" w:hint="default"/>
+      </w:rPr>
+    </w:lvl>
+    <w:lvl w:ilvl="2" w:tplc="04090005" w:tentative="1">
+      <w:start w:val="1"/>
+      <w:numFmt w:val="bullet"/>
+      <w:lvlText w:val=""/>
+      <w:lvlJc w:val="left"/>
+      <w:pPr>
+        <w:ind w:left="2520" w:hanging="360"/>
+      </w:pPr>
+      <w:rPr>
+        <w:rFonts w:ascii="Wingdings" w:hAnsi="Wingdings" w:hint="default"/>
+      </w:rPr>
+    </w:lvl>
+    <w:lvl w:ilvl="3" w:tplc="04090001" w:tentative="1">
+      <w:start w:val="1"/>
+      <w:numFmt w:val="bullet"/>
+      <w:lvlText w:val=""/>
+      <w:lvlJc w:val="left"/>
+      <w:pPr>
+        <w:ind w:left="3240" w:hanging="360"/>
+      </w:pPr>
+      <w:rPr>
+        <w:rFonts w:ascii="Symbol" w:hAnsi="Symbol" w:hint="default"/>
+      </w:rPr>
+    </w:lvl>
+    <w:lvl w:ilvl="4" w:tplc="04090003" w:tentative="1">
+      <w:start w:val="1"/>
+      <w:numFmt w:val="bullet"/>
+      <w:lvlText w:val="o"/>
+      <w:lvlJc w:val="left"/>
+      <w:pPr>
+        <w:ind w:left="3960" w:hanging="360"/>
+      </w:pPr>
+      <w:rPr>
+        <w:rFonts w:ascii="Courier New" w:hAnsi="Courier New" w:cs="Courier New" w:hint="default"/>
+      </w:rPr>
+    </w:lvl>
+    <w:lvl w:ilvl="5" w:tplc="04090005" w:tentative="1">
+      <w:start w:val="1"/>
+      <w:numFmt w:val="bullet"/>
+      <w:lvlText w:val=""/>
+      <w:lvlJc w:val="left"/>
+      <w:pPr>
+        <w:ind w:left="4680" w:hanging="360"/>
+      </w:pPr>
+      <w:rPr>
+        <w:rFonts w:ascii="Wingdings" w:hAnsi="Wingdings" w:hint="default"/>
+      </w:rPr>
+    </w:lvl>
+    <w:lvl w:ilvl="6" w:tplc="04090001" w:tentative="1">
+      <w:start w:val="1"/>
+      <w:numFmt w:val="bullet"/>
+      <w:lvlText w:val=""/>
+      <w:lvlJc w:val="left"/>
+      <w:pPr>
+        <w:ind w:left="5400" w:hanging="360"/>
+      </w:pPr>
+      <w:rPr>
+        <w:rFonts w:ascii="Symbol" w:hAnsi="Symbol" w:hint="default"/>
+      </w:rPr>
+    </w:lvl>
+    <w:lvl w:ilvl="7" w:tplc="04090003" w:tentative="1">
+      <w:start w:val="1"/>
+      <w:numFmt w:val="bullet"/>
+      <w:lvlText w:val="o"/>
+      <w:lvlJc w:val="left"/>
+      <w:pPr>
+        <w:ind w:left="6120" w:hanging="360"/>
+      </w:pPr>
+      <w:rPr>
+        <w:rFonts w:ascii="Courier New" w:hAnsi="Courier New" w:cs="Courier New" w:hint="default"/>
+      </w:rPr>
+    </w:lvl>
+    <w:lvl w:ilvl="8" w:tplc="04090005" w:tentative="1">
+      <w:start w:val="1"/>
+      <w:numFmt w:val="bullet"/>
+      <w:lvlText w:val=""/>
+      <w:lvlJc w:val="left"/>
+      <w:pPr>
+        <w:ind w:left="6840" w:hanging="360"/>
+      </w:pPr>
+      <w:rPr>
+        <w:rFonts w:ascii="Wingdings" w:hAnsi="Wingdings" w:hint="default"/>
+      </w:rPr>
+    </w:lvl>
+  </w:abstractNum>
+  <w:abstractNum w:abstractNumId="3" w15:restartNumberingAfterBreak="0">
     <w:nsid w:val="765B5305"/>
     <w:multiLevelType w:val="hybridMultilevel"/>
     <w:tmpl w:val="D03AB6FA"/>
@@ -865,10 +1059,13 @@
     <w:abstractNumId w:val="0"/>
   </w:num>
   <w:num w:numId="2" w16cid:durableId="1907837556">
-    <w:abstractNumId w:val="2"/>
+    <w:abstractNumId w:val="3"/>
   </w:num>
   <w:num w:numId="3" w16cid:durableId="1892574967">
     <w:abstractNumId w:val="1"/>
+  </w:num>
+  <w:num w:numId="4" w16cid:durableId="894967565">
+    <w:abstractNumId w:val="2"/>
   </w:num>
 </w:numbering>
 </file>
@@ -1324,6 +1521,18 @@
       <w:contextualSpacing/>
     </w:pPr>
   </w:style>
+  <w:style w:type="character" w:styleId="UnresolvedMention">
+    <w:name w:val="Unresolved Mention"/>
+    <w:basedOn w:val="DefaultParagraphFont"/>
+    <w:uiPriority w:val="99"/>
+    <w:semiHidden/>
+    <w:unhideWhenUsed/>
+    <w:rsid w:val="006E7D77"/>
+    <w:rPr>
+      <w:color w:val="605E5C"/>
+      <w:shd w:val="clear" w:color="auto" w:fill="E1DFDD"/>
+    </w:rPr>
+  </w:style>
 </w:styles>
 </file>
 

</xml_diff>